<commit_message>
banco de dados e programa de chamada
</commit_message>
<xml_diff>
--- a/diario_de_bordo/diario_de_bordo_Diego_082220042.docx
+++ b/diario_de_bordo/diario_de_bordo_Diego_082220042.docx
@@ -115,9 +115,396 @@
       </w:r>
     </w:p>
     <w:p>
+      <w:r>
+        <w:rPr>
+          <w:noProof/>
+        </w:rPr>
+        <mc:AlternateContent>
+          <mc:Choice Requires="wps">
+            <w:drawing>
+              <wp:anchor distT="0" distB="0" distL="114300" distR="114300" simplePos="0" relativeHeight="251660288" behindDoc="1" locked="0" layoutInCell="1" allowOverlap="1" wp14:anchorId="02EE326F" wp14:editId="6A8DBBA9">
+                <wp:simplePos x="0" y="0"/>
+                <wp:positionH relativeFrom="column">
+                  <wp:posOffset>0</wp:posOffset>
+                </wp:positionH>
+                <wp:positionV relativeFrom="paragraph">
+                  <wp:posOffset>3682365</wp:posOffset>
+                </wp:positionV>
+                <wp:extent cx="5400040" cy="635"/>
+                <wp:effectExtent l="0" t="0" r="0" b="0"/>
+                <wp:wrapTight wrapText="bothSides">
+                  <wp:wrapPolygon edited="0">
+                    <wp:start x="0" y="0"/>
+                    <wp:lineTo x="0" y="21600"/>
+                    <wp:lineTo x="21600" y="21600"/>
+                    <wp:lineTo x="21600" y="0"/>
+                  </wp:wrapPolygon>
+                </wp:wrapTight>
+                <wp:docPr id="2" name="Caixa de Texto 2"/>
+                <wp:cNvGraphicFramePr/>
+                <a:graphic xmlns:a="http://schemas.openxmlformats.org/drawingml/2006/main">
+                  <a:graphicData uri="http://schemas.microsoft.com/office/word/2010/wordprocessingShape">
+                    <wps:wsp>
+                      <wps:cNvSpPr txBox="1"/>
+                      <wps:spPr>
+                        <a:xfrm>
+                          <a:off x="0" y="0"/>
+                          <a:ext cx="5400040" cy="635"/>
+                        </a:xfrm>
+                        <a:prstGeom prst="rect">
+                          <a:avLst/>
+                        </a:prstGeom>
+                        <a:solidFill>
+                          <a:prstClr val="white"/>
+                        </a:solidFill>
+                        <a:ln>
+                          <a:noFill/>
+                        </a:ln>
+                      </wps:spPr>
+                      <wps:txbx>
+                        <w:txbxContent>
+                          <w:p>
+                            <w:pPr>
+                              <w:pStyle w:val="Legenda"/>
+                              <w:rPr>
+                                <w:noProof/>
+                              </w:rPr>
+                            </w:pPr>
+                            <w:r>
+                              <w:t xml:space="preserve">MVC - </w:t>
+                            </w:r>
+                            <w:proofErr w:type="spellStart"/>
+                            <w:r>
+                              <w:t>Model</w:t>
+                            </w:r>
+                            <w:proofErr w:type="spellEnd"/>
+                            <w:r>
+                              <w:t xml:space="preserve"> </w:t>
+                            </w:r>
+                            <w:proofErr w:type="spellStart"/>
+                            <w:r>
+                              <w:t>view</w:t>
+                            </w:r>
+                            <w:proofErr w:type="spellEnd"/>
+                            <w:r>
+                              <w:t xml:space="preserve"> </w:t>
+                            </w:r>
+                            <w:proofErr w:type="spellStart"/>
+                            <w:r>
+                              <w:t>controller</w:t>
+                            </w:r>
+                            <w:proofErr w:type="spellEnd"/>
+                            <w:r>
+                              <w:t xml:space="preserve"> </w:t>
+                            </w:r>
+                            <w:fldSimple w:instr=" SEQ MVC_-_Model_view_controller \* ARABIC ">
+                              <w:r>
+                                <w:rPr>
+                                  <w:noProof/>
+                                </w:rPr>
+                                <w:t>1</w:t>
+                              </w:r>
+                            </w:fldSimple>
+                            <w:r>
+                              <w:t xml:space="preserve"> - </w:t>
+                            </w:r>
+                            <w:proofErr w:type="gramStart"/>
+                            <w:r>
+                              <w:t>MVC .</w:t>
+                            </w:r>
+                            <w:proofErr w:type="gramEnd"/>
+                            <w:r>
+                              <w:t xml:space="preserve"> 2023</w:t>
+                            </w:r>
+                          </w:p>
+                        </w:txbxContent>
+                      </wps:txbx>
+                      <wps:bodyPr rot="0" spcFirstLastPara="0" vertOverflow="overflow" horzOverflow="overflow" vert="horz" wrap="square" lIns="0" tIns="0" rIns="0" bIns="0" numCol="1" spcCol="0" rtlCol="0" fromWordArt="0" anchor="t" anchorCtr="0" forceAA="0" compatLnSpc="1">
+                        <a:prstTxWarp prst="textNoShape">
+                          <a:avLst/>
+                        </a:prstTxWarp>
+                        <a:spAutoFit/>
+                      </wps:bodyPr>
+                    </wps:wsp>
+                  </a:graphicData>
+                </a:graphic>
+              </wp:anchor>
+            </w:drawing>
+          </mc:Choice>
+          <mc:Fallback>
+            <w:pict>
+              <v:shapetype w14:anchorId="02EE326F" id="_x0000_t202" coordsize="21600,21600" o:spt="202" path="m,l,21600r21600,l21600,xe">
+                <v:stroke joinstyle="miter"/>
+                <v:path gradientshapeok="t" o:connecttype="rect"/>
+              </v:shapetype>
+              <v:shape id="Caixa de Texto 2" o:spid="_x0000_s1026" type="#_x0000_t202" style="position:absolute;margin-left:0;margin-top:289.95pt;width:425.2pt;height:.05pt;z-index:-251656192;visibility:visible;mso-wrap-style:square;mso-wrap-distance-left:9pt;mso-wrap-distance-top:0;mso-wrap-distance-right:9pt;mso-wrap-distance-bottom:0;mso-position-horizontal:absolute;mso-position-horizontal-relative:text;mso-position-vertical:absolute;mso-position-vertical-relative:text;v-text-anchor:top" o:gfxdata="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" stroked="f">
+                <v:textbox style="mso-fit-shape-to-text:t" inset="0,0,0,0">
+                  <w:txbxContent>
+                    <w:p>
+                      <w:pPr>
+                        <w:pStyle w:val="Legenda"/>
+                        <w:rPr>
+                          <w:noProof/>
+                        </w:rPr>
+                      </w:pPr>
+                      <w:r>
+                        <w:t xml:space="preserve">MVC - </w:t>
+                      </w:r>
+                      <w:proofErr w:type="spellStart"/>
+                      <w:r>
+                        <w:t>Model</w:t>
+                      </w:r>
+                      <w:proofErr w:type="spellEnd"/>
+                      <w:r>
+                        <w:t xml:space="preserve"> </w:t>
+                      </w:r>
+                      <w:proofErr w:type="spellStart"/>
+                      <w:r>
+                        <w:t>view</w:t>
+                      </w:r>
+                      <w:proofErr w:type="spellEnd"/>
+                      <w:r>
+                        <w:t xml:space="preserve"> </w:t>
+                      </w:r>
+                      <w:proofErr w:type="spellStart"/>
+                      <w:r>
+                        <w:t>controller</w:t>
+                      </w:r>
+                      <w:proofErr w:type="spellEnd"/>
+                      <w:r>
+                        <w:t xml:space="preserve"> </w:t>
+                      </w:r>
+                      <w:fldSimple w:instr=" SEQ MVC_-_Model_view_controller \* ARABIC ">
+                        <w:r>
+                          <w:rPr>
+                            <w:noProof/>
+                          </w:rPr>
+                          <w:t>1</w:t>
+                        </w:r>
+                      </w:fldSimple>
+                      <w:r>
+                        <w:t xml:space="preserve"> - </w:t>
+                      </w:r>
+                      <w:proofErr w:type="gramStart"/>
+                      <w:r>
+                        <w:t>MVC .</w:t>
+                      </w:r>
+                      <w:proofErr w:type="gramEnd"/>
+                      <w:r>
+                        <w:t xml:space="preserve"> 2023</w:t>
+                      </w:r>
+                    </w:p>
+                  </w:txbxContent>
+                </v:textbox>
+                <w10:wrap type="tight"/>
+              </v:shape>
+            </w:pict>
+          </mc:Fallback>
+        </mc:AlternateContent>
+      </w:r>
+      <w:r>
+        <w:rPr>
+          <w:noProof/>
+        </w:rPr>
+        <w:drawing>
+          <wp:anchor distT="0" distB="0" distL="114300" distR="114300" simplePos="0" relativeHeight="251658240" behindDoc="1" locked="0" layoutInCell="1" allowOverlap="1" wp14:anchorId="4689A7C0" wp14:editId="23FDB7A6">
+            <wp:simplePos x="0" y="0"/>
+            <wp:positionH relativeFrom="margin">
+              <wp:align>right</wp:align>
+            </wp:positionH>
+            <wp:positionV relativeFrom="paragraph">
+              <wp:posOffset>918845</wp:posOffset>
+            </wp:positionV>
+            <wp:extent cx="5400040" cy="2706370"/>
+            <wp:effectExtent l="0" t="0" r="0" b="0"/>
+            <wp:wrapTight wrapText="bothSides">
+              <wp:wrapPolygon edited="0">
+                <wp:start x="0" y="0"/>
+                <wp:lineTo x="0" y="21438"/>
+                <wp:lineTo x="21488" y="21438"/>
+                <wp:lineTo x="21488" y="0"/>
+                <wp:lineTo x="0" y="0"/>
+              </wp:wrapPolygon>
+            </wp:wrapTight>
+            <wp:docPr id="1" name="Imagem 1"/>
+            <wp:cNvGraphicFramePr>
+              <a:graphicFrameLocks xmlns:a="http://schemas.openxmlformats.org/drawingml/2006/main" noChangeAspect="1"/>
+            </wp:cNvGraphicFramePr>
+            <a:graphic xmlns:a="http://schemas.openxmlformats.org/drawingml/2006/main">
+              <a:graphicData uri="http://schemas.openxmlformats.org/drawingml/2006/picture">
+                <pic:pic xmlns:pic="http://schemas.openxmlformats.org/drawingml/2006/picture">
+                  <pic:nvPicPr>
+                    <pic:cNvPr id="1" name="MVC.png"/>
+                    <pic:cNvPicPr/>
+                  </pic:nvPicPr>
+                  <pic:blipFill>
+                    <a:blip r:embed="rId4">
+                      <a:extLst>
+                        <a:ext uri="{28A0092B-C50C-407E-A947-70E740481C1C}">
+                          <a14:useLocalDpi xmlns:a14="http://schemas.microsoft.com/office/drawing/2010/main" val="0"/>
+                        </a:ext>
+                      </a:extLst>
+                    </a:blip>
+                    <a:stretch>
+                      <a:fillRect/>
+                    </a:stretch>
+                  </pic:blipFill>
+                  <pic:spPr>
+                    <a:xfrm>
+                      <a:off x="0" y="0"/>
+                      <a:ext cx="5400040" cy="2706370"/>
+                    </a:xfrm>
+                    <a:prstGeom prst="rect">
+                      <a:avLst/>
+                    </a:prstGeom>
+                  </pic:spPr>
+                </pic:pic>
+              </a:graphicData>
+            </a:graphic>
+            <wp14:sizeRelH relativeFrom="page">
+              <wp14:pctWidth>0</wp14:pctWidth>
+            </wp14:sizeRelH>
+            <wp14:sizeRelV relativeFrom="page">
+              <wp14:pctHeight>0</wp14:pctHeight>
+            </wp14:sizeRelV>
+          </wp:anchor>
+        </w:drawing>
+      </w:r>
+      <w:r>
+        <w:t>Para podermos ter uma soft</w:t>
+      </w:r>
+      <w:r>
+        <w:t xml:space="preserve">ware eficiente do ponto de vista funcional e estético, iremos seguir um padrão de designer </w:t>
+      </w:r>
+      <w:proofErr w:type="gramStart"/>
+      <w:r>
+        <w:t>chamado  MVC</w:t>
+      </w:r>
+      <w:proofErr w:type="gramEnd"/>
+      <w:r>
+        <w:t xml:space="preserve"> (</w:t>
+      </w:r>
+      <w:proofErr w:type="spellStart"/>
+      <w:r>
+        <w:t>Model</w:t>
+      </w:r>
+      <w:proofErr w:type="spellEnd"/>
+      <w:r>
+        <w:t xml:space="preserve"> </w:t>
+      </w:r>
+      <w:proofErr w:type="spellStart"/>
+      <w:r>
+        <w:t>view</w:t>
+      </w:r>
+      <w:proofErr w:type="spellEnd"/>
+      <w:r>
+        <w:t xml:space="preserve"> </w:t>
+      </w:r>
+      <w:proofErr w:type="spellStart"/>
+      <w:r>
+        <w:t>controller</w:t>
+      </w:r>
+      <w:proofErr w:type="spellEnd"/>
+      <w:r>
+        <w:t>) que é usado para fazer separação funcional da interface do usuário (</w:t>
+      </w:r>
+      <w:proofErr w:type="spellStart"/>
+      <w:r>
+        <w:t>view</w:t>
+      </w:r>
+      <w:proofErr w:type="spellEnd"/>
+      <w:r>
+        <w:t>), os dados (</w:t>
+      </w:r>
+      <w:proofErr w:type="spellStart"/>
+      <w:r>
+        <w:t>model</w:t>
+      </w:r>
+      <w:proofErr w:type="spellEnd"/>
+      <w:r>
+        <w:t>) e a lógica da  aplicação (</w:t>
+      </w:r>
+      <w:proofErr w:type="spellStart"/>
+      <w:r>
+        <w:t>controller</w:t>
+      </w:r>
+      <w:proofErr w:type="spellEnd"/>
+      <w:r>
+        <w:t>).</w:t>
+      </w:r>
       <w:bookmarkStart w:id="0" w:name="_GoBack"/>
       <w:bookmarkEnd w:id="0"/>
     </w:p>
+    <w:p>
+      <w:proofErr w:type="spellStart"/>
+      <w:r>
+        <w:lastRenderedPageBreak/>
+        <w:t>View</w:t>
+      </w:r>
+      <w:proofErr w:type="spellEnd"/>
+      <w:r>
+        <w:t xml:space="preserve"> – Responsável pela parte </w:t>
+      </w:r>
+      <w:proofErr w:type="gramStart"/>
+      <w:r>
+        <w:t>visual  e</w:t>
+      </w:r>
+      <w:proofErr w:type="gramEnd"/>
+      <w:r>
+        <w:t xml:space="preserve"> interatividade com o usuário, camada que conversa com o usuário solicitando e respondendo dados segundo a lógica de controle.</w:t>
+      </w:r>
+    </w:p>
+    <w:p>
+      <w:proofErr w:type="spellStart"/>
+      <w:r>
+        <w:t>Controller</w:t>
+      </w:r>
+      <w:proofErr w:type="spellEnd"/>
+      <w:r>
+        <w:t xml:space="preserve"> – Responsável pela parte lógica do software, é ela que trabalha processando os dados, fazendo o meio de campo entre a </w:t>
+      </w:r>
+      <w:proofErr w:type="spellStart"/>
+      <w:r>
+        <w:t>view</w:t>
+      </w:r>
+      <w:proofErr w:type="spellEnd"/>
+      <w:r>
+        <w:t xml:space="preserve"> e a </w:t>
+      </w:r>
+      <w:proofErr w:type="spellStart"/>
+      <w:r>
+        <w:t>model</w:t>
+      </w:r>
+      <w:proofErr w:type="spellEnd"/>
+      <w:r>
+        <w:t>.</w:t>
+      </w:r>
+    </w:p>
+    <w:p>
+      <w:proofErr w:type="spellStart"/>
+      <w:r>
+        <w:t>Model</w:t>
+      </w:r>
+      <w:proofErr w:type="spellEnd"/>
+      <w:r>
+        <w:t xml:space="preserve"> - </w:t>
+      </w:r>
+      <w:r>
+        <w:tab/>
+      </w:r>
+    </w:p>
+    <w:p/>
+    <w:p>
+      <w:r>
+        <w:t>BANCO DE DADOS</w:t>
+      </w:r>
+    </w:p>
+    <w:p>
+      <w:r>
+        <w:t>Para criação do banco de dados</w:t>
+      </w:r>
+    </w:p>
+    <w:p/>
     <w:p/>
     <w:sectPr>
       <w:pgSz w:w="11906" w:h="16838"/>
@@ -554,6 +941,25 @@
     <w:semiHidden/>
     <w:unhideWhenUsed/>
   </w:style>
+  <w:style w:type="paragraph" w:styleId="Legenda">
+    <w:name w:val="caption"/>
+    <w:basedOn w:val="Normal"/>
+    <w:next w:val="Normal"/>
+    <w:uiPriority w:val="35"/>
+    <w:unhideWhenUsed/>
+    <w:qFormat/>
+    <w:rsid w:val="00C814BA"/>
+    <w:pPr>
+      <w:spacing w:after="200" w:line="240" w:lineRule="auto"/>
+    </w:pPr>
+    <w:rPr>
+      <w:i/>
+      <w:iCs/>
+      <w:color w:val="44546A" w:themeColor="text2"/>
+      <w:sz w:val="18"/>
+      <w:szCs w:val="18"/>
+    </w:rPr>
+  </w:style>
 </w:styles>
 </file>
 

</xml_diff>

<commit_message>
finalização do desenvolvimento da persistencia de dados e diario de bordo
</commit_message>
<xml_diff>
--- a/diario_de_bordo/diario_de_bordo_Diego_082220042.docx
+++ b/diario_de_bordo/diario_de_bordo_Diego_082220042.docx
@@ -197,14 +197,27 @@
                             <w:r>
                               <w:t xml:space="preserve"> </w:t>
                             </w:r>
-                            <w:fldSimple w:instr=" SEQ MVC_-_Model_view_controller \* ARABIC ">
-                              <w:r>
-                                <w:rPr>
-                                  <w:noProof/>
-                                </w:rPr>
-                                <w:t>1</w:t>
-                              </w:r>
-                            </w:fldSimple>
+                            <w:r>
+                              <w:fldChar w:fldCharType="begin"/>
+                            </w:r>
+                            <w:r>
+                              <w:instrText xml:space="preserve"> SEQ MVC_-_Model_view_controller \* ARABIC </w:instrText>
+                            </w:r>
+                            <w:r>
+                              <w:fldChar w:fldCharType="separate"/>
+                            </w:r>
+                            <w:r>
+                              <w:rPr>
+                                <w:noProof/>
+                              </w:rPr>
+                              <w:t>1</w:t>
+                            </w:r>
+                            <w:r>
+                              <w:rPr>
+                                <w:noProof/>
+                              </w:rPr>
+                              <w:fldChar w:fldCharType="end"/>
+                            </w:r>
                             <w:r>
                               <w:t xml:space="preserve"> - </w:t>
                             </w:r>
@@ -274,14 +287,27 @@
                       <w:r>
                         <w:t xml:space="preserve"> </w:t>
                       </w:r>
-                      <w:fldSimple w:instr=" SEQ MVC_-_Model_view_controller \* ARABIC ">
-                        <w:r>
-                          <w:rPr>
-                            <w:noProof/>
-                          </w:rPr>
-                          <w:t>1</w:t>
-                        </w:r>
-                      </w:fldSimple>
+                      <w:r>
+                        <w:fldChar w:fldCharType="begin"/>
+                      </w:r>
+                      <w:r>
+                        <w:instrText xml:space="preserve"> SEQ MVC_-_Model_view_controller \* ARABIC </w:instrText>
+                      </w:r>
+                      <w:r>
+                        <w:fldChar w:fldCharType="separate"/>
+                      </w:r>
+                      <w:r>
+                        <w:rPr>
+                          <w:noProof/>
+                        </w:rPr>
+                        <w:t>1</w:t>
+                      </w:r>
+                      <w:r>
+                        <w:rPr>
+                          <w:noProof/>
+                        </w:rPr>
+                        <w:fldChar w:fldCharType="end"/>
+                      </w:r>
                       <w:r>
                         <w:t xml:space="preserve"> - </w:t>
                       </w:r>
@@ -432,80 +458,758 @@
       <w:r>
         <w:t>).</w:t>
       </w:r>
+    </w:p>
+    <w:p>
+      <w:proofErr w:type="spellStart"/>
+      <w:r>
+        <w:lastRenderedPageBreak/>
+        <w:t>View</w:t>
+      </w:r>
+      <w:proofErr w:type="spellEnd"/>
+      <w:r>
+        <w:t xml:space="preserve"> – Responsável pela parte </w:t>
+      </w:r>
+      <w:proofErr w:type="gramStart"/>
+      <w:r>
+        <w:t>visual  e</w:t>
+      </w:r>
+      <w:proofErr w:type="gramEnd"/>
+      <w:r>
+        <w:t xml:space="preserve"> interatividade com o usuário, camada que conversa com o usuário solicitando e respondendo dados segundo a lógica de controle.</w:t>
+      </w:r>
+    </w:p>
+    <w:p>
+      <w:proofErr w:type="spellStart"/>
+      <w:r>
+        <w:t>Controller</w:t>
+      </w:r>
+      <w:proofErr w:type="spellEnd"/>
+      <w:r>
+        <w:t xml:space="preserve"> – Responsável pela parte lógica do software, é ela que trabalha processando os dados, fazendo o meio de campo entre a </w:t>
+      </w:r>
+      <w:proofErr w:type="spellStart"/>
+      <w:r>
+        <w:t>view</w:t>
+      </w:r>
+      <w:proofErr w:type="spellEnd"/>
+      <w:r>
+        <w:t xml:space="preserve"> e a </w:t>
+      </w:r>
+      <w:proofErr w:type="spellStart"/>
+      <w:r>
+        <w:t>model</w:t>
+      </w:r>
+      <w:proofErr w:type="spellEnd"/>
+      <w:r>
+        <w:t>.</w:t>
+      </w:r>
+    </w:p>
+    <w:p>
+      <w:proofErr w:type="spellStart"/>
+      <w:r>
+        <w:t>Model</w:t>
+      </w:r>
+      <w:proofErr w:type="spellEnd"/>
+      <w:r>
+        <w:t xml:space="preserve"> </w:t>
+      </w:r>
+      <w:r>
+        <w:t>–</w:t>
+      </w:r>
+      <w:r>
+        <w:t xml:space="preserve"> </w:t>
+      </w:r>
+      <w:r>
+        <w:t>Responsável pela parte de comunicação com o banco de dados, faz as solicitações dos dados guardados e fornece para camada de controle para ser processado.</w:t>
+      </w:r>
+    </w:p>
+    <w:p>
+      <w:r>
+        <w:t xml:space="preserve">Segundo o livro programando com Asp.Net </w:t>
+      </w:r>
+      <w:proofErr w:type="gramStart"/>
+      <w:r>
+        <w:t>MVC  -</w:t>
+      </w:r>
+      <w:proofErr w:type="gramEnd"/>
+      <w:r>
+        <w:t xml:space="preserve"> Aprenda a desenvolver aplicações web utilizando a arquitetura MVC de Alfredo Lotar, o modelo MVC ajuda o fluxo de dados e agiliza o desenvolvimento do código.</w:t>
+      </w:r>
+    </w:p>
+    <w:p>
+      <w:r>
+        <w:t xml:space="preserve">Iniciei o programa pela camada </w:t>
+      </w:r>
+      <w:proofErr w:type="spellStart"/>
+      <w:r>
+        <w:t>model</w:t>
+      </w:r>
+      <w:proofErr w:type="spellEnd"/>
+      <w:r>
+        <w:t xml:space="preserve"> que é dividido em 2 classes a classe conexão que é modelada com toda conexão com o banco de dados e a classe cadastro na qual recebe os dados vindo da camada controle e insere no banco de dados bem como pega os dados do banco e fornece para a camada de processamento. </w:t>
+      </w:r>
+    </w:p>
+    <w:p>
+      <w:r>
+        <w:t>Classe conexão</w:t>
+      </w:r>
+    </w:p>
+    <w:p>
+      <w:r>
+        <w:rPr>
+          <w:noProof/>
+        </w:rPr>
+        <w:drawing>
+          <wp:anchor distT="0" distB="0" distL="114300" distR="114300" simplePos="0" relativeHeight="251662336" behindDoc="0" locked="0" layoutInCell="1" allowOverlap="1" wp14:anchorId="606CDE09" wp14:editId="57C197B4">
+            <wp:simplePos x="0" y="0"/>
+            <wp:positionH relativeFrom="margin">
+              <wp:align>right</wp:align>
+            </wp:positionH>
+            <wp:positionV relativeFrom="paragraph">
+              <wp:posOffset>216535</wp:posOffset>
+            </wp:positionV>
+            <wp:extent cx="5400040" cy="3223260"/>
+            <wp:effectExtent l="0" t="0" r="0" b="0"/>
+            <wp:wrapSquare wrapText="bothSides"/>
+            <wp:docPr id="4" name="Imagem 4"/>
+            <wp:cNvGraphicFramePr>
+              <a:graphicFrameLocks xmlns:a="http://schemas.openxmlformats.org/drawingml/2006/main" noChangeAspect="1"/>
+            </wp:cNvGraphicFramePr>
+            <a:graphic xmlns:a="http://schemas.openxmlformats.org/drawingml/2006/main">
+              <a:graphicData uri="http://schemas.openxmlformats.org/drawingml/2006/picture">
+                <pic:pic xmlns:pic="http://schemas.openxmlformats.org/drawingml/2006/picture">
+                  <pic:nvPicPr>
+                    <pic:cNvPr id="4" name="classeConexao1.png"/>
+                    <pic:cNvPicPr/>
+                  </pic:nvPicPr>
+                  <pic:blipFill>
+                    <a:blip r:embed="rId5">
+                      <a:extLst>
+                        <a:ext uri="{28A0092B-C50C-407E-A947-70E740481C1C}">
+                          <a14:useLocalDpi xmlns:a14="http://schemas.microsoft.com/office/drawing/2010/main" val="0"/>
+                        </a:ext>
+                      </a:extLst>
+                    </a:blip>
+                    <a:stretch>
+                      <a:fillRect/>
+                    </a:stretch>
+                  </pic:blipFill>
+                  <pic:spPr>
+                    <a:xfrm>
+                      <a:off x="0" y="0"/>
+                      <a:ext cx="5400040" cy="3223260"/>
+                    </a:xfrm>
+                    <a:prstGeom prst="rect">
+                      <a:avLst/>
+                    </a:prstGeom>
+                  </pic:spPr>
+                </pic:pic>
+              </a:graphicData>
+            </a:graphic>
+            <wp14:sizeRelH relativeFrom="page">
+              <wp14:pctWidth>0</wp14:pctWidth>
+            </wp14:sizeRelH>
+            <wp14:sizeRelV relativeFrom="page">
+              <wp14:pctHeight>0</wp14:pctHeight>
+            </wp14:sizeRelV>
+          </wp:anchor>
+        </w:drawing>
+      </w:r>
+    </w:p>
+    <w:p/>
+    <w:p/>
+    <w:p/>
+    <w:p/>
+    <w:p/>
+    <w:p/>
+    <w:p/>
+    <w:p/>
+    <w:p>
+      <w:r>
+        <w:rPr>
+          <w:noProof/>
+        </w:rPr>
+        <w:lastRenderedPageBreak/>
+        <w:drawing>
+          <wp:anchor distT="0" distB="0" distL="114300" distR="114300" simplePos="0" relativeHeight="251661312" behindDoc="0" locked="0" layoutInCell="1" allowOverlap="1" wp14:anchorId="56A26B42" wp14:editId="2FE7E43B">
+            <wp:simplePos x="0" y="0"/>
+            <wp:positionH relativeFrom="margin">
+              <wp:posOffset>-152400</wp:posOffset>
+            </wp:positionH>
+            <wp:positionV relativeFrom="paragraph">
+              <wp:posOffset>0</wp:posOffset>
+            </wp:positionV>
+            <wp:extent cx="5400040" cy="2819400"/>
+            <wp:effectExtent l="0" t="0" r="0" b="0"/>
+            <wp:wrapSquare wrapText="bothSides"/>
+            <wp:docPr id="3" name="Imagem 3"/>
+            <wp:cNvGraphicFramePr>
+              <a:graphicFrameLocks xmlns:a="http://schemas.openxmlformats.org/drawingml/2006/main" noChangeAspect="1"/>
+            </wp:cNvGraphicFramePr>
+            <a:graphic xmlns:a="http://schemas.openxmlformats.org/drawingml/2006/main">
+              <a:graphicData uri="http://schemas.openxmlformats.org/drawingml/2006/picture">
+                <pic:pic xmlns:pic="http://schemas.openxmlformats.org/drawingml/2006/picture">
+                  <pic:nvPicPr>
+                    <pic:cNvPr id="3" name="classeConexao2.png"/>
+                    <pic:cNvPicPr/>
+                  </pic:nvPicPr>
+                  <pic:blipFill>
+                    <a:blip r:embed="rId6">
+                      <a:extLst>
+                        <a:ext uri="{28A0092B-C50C-407E-A947-70E740481C1C}">
+                          <a14:useLocalDpi xmlns:a14="http://schemas.microsoft.com/office/drawing/2010/main" val="0"/>
+                        </a:ext>
+                      </a:extLst>
+                    </a:blip>
+                    <a:stretch>
+                      <a:fillRect/>
+                    </a:stretch>
+                  </pic:blipFill>
+                  <pic:spPr>
+                    <a:xfrm>
+                      <a:off x="0" y="0"/>
+                      <a:ext cx="5400040" cy="2819400"/>
+                    </a:xfrm>
+                    <a:prstGeom prst="rect">
+                      <a:avLst/>
+                    </a:prstGeom>
+                  </pic:spPr>
+                </pic:pic>
+              </a:graphicData>
+            </a:graphic>
+            <wp14:sizeRelH relativeFrom="page">
+              <wp14:pctWidth>0</wp14:pctWidth>
+            </wp14:sizeRelH>
+            <wp14:sizeRelV relativeFrom="page">
+              <wp14:pctHeight>0</wp14:pctHeight>
+            </wp14:sizeRelV>
+          </wp:anchor>
+        </w:drawing>
+      </w:r>
+    </w:p>
+    <w:p>
+      <w:r>
+        <w:rPr>
+          <w:noProof/>
+        </w:rPr>
+        <w:drawing>
+          <wp:anchor distT="0" distB="0" distL="114300" distR="114300" simplePos="0" relativeHeight="251663360" behindDoc="0" locked="0" layoutInCell="1" allowOverlap="1" wp14:anchorId="00D03D8C" wp14:editId="195632B3">
+            <wp:simplePos x="0" y="0"/>
+            <wp:positionH relativeFrom="column">
+              <wp:posOffset>-118110</wp:posOffset>
+            </wp:positionH>
+            <wp:positionV relativeFrom="paragraph">
+              <wp:posOffset>414655</wp:posOffset>
+            </wp:positionV>
+            <wp:extent cx="5400040" cy="3062605"/>
+            <wp:effectExtent l="0" t="0" r="0" b="4445"/>
+            <wp:wrapSquare wrapText="bothSides"/>
+            <wp:docPr id="5" name="Imagem 5"/>
+            <wp:cNvGraphicFramePr>
+              <a:graphicFrameLocks xmlns:a="http://schemas.openxmlformats.org/drawingml/2006/main" noChangeAspect="1"/>
+            </wp:cNvGraphicFramePr>
+            <a:graphic xmlns:a="http://schemas.openxmlformats.org/drawingml/2006/main">
+              <a:graphicData uri="http://schemas.openxmlformats.org/drawingml/2006/picture">
+                <pic:pic xmlns:pic="http://schemas.openxmlformats.org/drawingml/2006/picture">
+                  <pic:nvPicPr>
+                    <pic:cNvPr id="5" name="classeCadastro4.png"/>
+                    <pic:cNvPicPr/>
+                  </pic:nvPicPr>
+                  <pic:blipFill>
+                    <a:blip r:embed="rId7">
+                      <a:extLst>
+                        <a:ext uri="{28A0092B-C50C-407E-A947-70E740481C1C}">
+                          <a14:useLocalDpi xmlns:a14="http://schemas.microsoft.com/office/drawing/2010/main" val="0"/>
+                        </a:ext>
+                      </a:extLst>
+                    </a:blip>
+                    <a:stretch>
+                      <a:fillRect/>
+                    </a:stretch>
+                  </pic:blipFill>
+                  <pic:spPr>
+                    <a:xfrm>
+                      <a:off x="0" y="0"/>
+                      <a:ext cx="5400040" cy="3062605"/>
+                    </a:xfrm>
+                    <a:prstGeom prst="rect">
+                      <a:avLst/>
+                    </a:prstGeom>
+                  </pic:spPr>
+                </pic:pic>
+              </a:graphicData>
+            </a:graphic>
+            <wp14:sizeRelH relativeFrom="page">
+              <wp14:pctWidth>0</wp14:pctWidth>
+            </wp14:sizeRelH>
+            <wp14:sizeRelV relativeFrom="page">
+              <wp14:pctHeight>0</wp14:pctHeight>
+            </wp14:sizeRelV>
+          </wp:anchor>
+        </w:drawing>
+      </w:r>
+      <w:r>
+        <w:t>Classe Cadastro:</w:t>
+      </w:r>
+      <w:r>
+        <w:rPr>
+          <w:noProof/>
+        </w:rPr>
+        <w:t xml:space="preserve"> </w:t>
+      </w:r>
+    </w:p>
+    <w:p>
+      <w:r>
+        <w:rPr>
+          <w:noProof/>
+        </w:rPr>
+        <w:lastRenderedPageBreak/>
+        <w:drawing>
+          <wp:anchor distT="0" distB="0" distL="114300" distR="114300" simplePos="0" relativeHeight="251664384" behindDoc="0" locked="0" layoutInCell="1" allowOverlap="1" wp14:anchorId="3CC76325" wp14:editId="0CC4EA5C">
+            <wp:simplePos x="0" y="0"/>
+            <wp:positionH relativeFrom="column">
+              <wp:posOffset>-3810</wp:posOffset>
+            </wp:positionH>
+            <wp:positionV relativeFrom="paragraph">
+              <wp:posOffset>0</wp:posOffset>
+            </wp:positionV>
+            <wp:extent cx="5400040" cy="3088005"/>
+            <wp:effectExtent l="0" t="0" r="0" b="0"/>
+            <wp:wrapSquare wrapText="bothSides"/>
+            <wp:docPr id="6" name="Imagem 6"/>
+            <wp:cNvGraphicFramePr>
+              <a:graphicFrameLocks xmlns:a="http://schemas.openxmlformats.org/drawingml/2006/main" noChangeAspect="1"/>
+            </wp:cNvGraphicFramePr>
+            <a:graphic xmlns:a="http://schemas.openxmlformats.org/drawingml/2006/main">
+              <a:graphicData uri="http://schemas.openxmlformats.org/drawingml/2006/picture">
+                <pic:pic xmlns:pic="http://schemas.openxmlformats.org/drawingml/2006/picture">
+                  <pic:nvPicPr>
+                    <pic:cNvPr id="6" name="classeCadastro3.png"/>
+                    <pic:cNvPicPr/>
+                  </pic:nvPicPr>
+                  <pic:blipFill>
+                    <a:blip r:embed="rId8">
+                      <a:extLst>
+                        <a:ext uri="{28A0092B-C50C-407E-A947-70E740481C1C}">
+                          <a14:useLocalDpi xmlns:a14="http://schemas.microsoft.com/office/drawing/2010/main" val="0"/>
+                        </a:ext>
+                      </a:extLst>
+                    </a:blip>
+                    <a:stretch>
+                      <a:fillRect/>
+                    </a:stretch>
+                  </pic:blipFill>
+                  <pic:spPr>
+                    <a:xfrm>
+                      <a:off x="0" y="0"/>
+                      <a:ext cx="5400040" cy="3088005"/>
+                    </a:xfrm>
+                    <a:prstGeom prst="rect">
+                      <a:avLst/>
+                    </a:prstGeom>
+                  </pic:spPr>
+                </pic:pic>
+              </a:graphicData>
+            </a:graphic>
+            <wp14:sizeRelH relativeFrom="page">
+              <wp14:pctWidth>0</wp14:pctWidth>
+            </wp14:sizeRelH>
+            <wp14:sizeRelV relativeFrom="page">
+              <wp14:pctHeight>0</wp14:pctHeight>
+            </wp14:sizeRelV>
+          </wp:anchor>
+        </w:drawing>
+      </w:r>
+      <w:r>
+        <w:rPr>
+          <w:noProof/>
+        </w:rPr>
+        <w:drawing>
+          <wp:anchor distT="0" distB="0" distL="114300" distR="114300" simplePos="0" relativeHeight="251665408" behindDoc="0" locked="0" layoutInCell="1" allowOverlap="1" wp14:anchorId="3C839DBA" wp14:editId="6FADA9A1">
+            <wp:simplePos x="0" y="0"/>
+            <wp:positionH relativeFrom="column">
+              <wp:posOffset>-3810</wp:posOffset>
+            </wp:positionH>
+            <wp:positionV relativeFrom="paragraph">
+              <wp:posOffset>3091180</wp:posOffset>
+            </wp:positionV>
+            <wp:extent cx="5400040" cy="3091180"/>
+            <wp:effectExtent l="0" t="0" r="0" b="0"/>
+            <wp:wrapSquare wrapText="bothSides"/>
+            <wp:docPr id="7" name="Imagem 7"/>
+            <wp:cNvGraphicFramePr>
+              <a:graphicFrameLocks xmlns:a="http://schemas.openxmlformats.org/drawingml/2006/main" noChangeAspect="1"/>
+            </wp:cNvGraphicFramePr>
+            <a:graphic xmlns:a="http://schemas.openxmlformats.org/drawingml/2006/main">
+              <a:graphicData uri="http://schemas.openxmlformats.org/drawingml/2006/picture">
+                <pic:pic xmlns:pic="http://schemas.openxmlformats.org/drawingml/2006/picture">
+                  <pic:nvPicPr>
+                    <pic:cNvPr id="7" name="classeCadastro2.png"/>
+                    <pic:cNvPicPr/>
+                  </pic:nvPicPr>
+                  <pic:blipFill>
+                    <a:blip r:embed="rId9">
+                      <a:extLst>
+                        <a:ext uri="{28A0092B-C50C-407E-A947-70E740481C1C}">
+                          <a14:useLocalDpi xmlns:a14="http://schemas.microsoft.com/office/drawing/2010/main" val="0"/>
+                        </a:ext>
+                      </a:extLst>
+                    </a:blip>
+                    <a:stretch>
+                      <a:fillRect/>
+                    </a:stretch>
+                  </pic:blipFill>
+                  <pic:spPr>
+                    <a:xfrm>
+                      <a:off x="0" y="0"/>
+                      <a:ext cx="5400040" cy="3091180"/>
+                    </a:xfrm>
+                    <a:prstGeom prst="rect">
+                      <a:avLst/>
+                    </a:prstGeom>
+                  </pic:spPr>
+                </pic:pic>
+              </a:graphicData>
+            </a:graphic>
+            <wp14:sizeRelH relativeFrom="page">
+              <wp14:pctWidth>0</wp14:pctWidth>
+            </wp14:sizeRelH>
+            <wp14:sizeRelV relativeFrom="page">
+              <wp14:pctHeight>0</wp14:pctHeight>
+            </wp14:sizeRelV>
+          </wp:anchor>
+        </w:drawing>
+      </w:r>
+      <w:r>
+        <w:rPr>
+          <w:noProof/>
+        </w:rPr>
+        <w:drawing>
+          <wp:anchor distT="0" distB="0" distL="114300" distR="114300" simplePos="0" relativeHeight="251666432" behindDoc="0" locked="0" layoutInCell="1" allowOverlap="1" wp14:anchorId="43CAB8B6" wp14:editId="7C3FD300">
+            <wp:simplePos x="0" y="0"/>
+            <wp:positionH relativeFrom="column">
+              <wp:posOffset>-3810</wp:posOffset>
+            </wp:positionH>
+            <wp:positionV relativeFrom="paragraph">
+              <wp:posOffset>5819140</wp:posOffset>
+            </wp:positionV>
+            <wp:extent cx="5400040" cy="3070225"/>
+            <wp:effectExtent l="0" t="0" r="0" b="0"/>
+            <wp:wrapSquare wrapText="bothSides"/>
+            <wp:docPr id="8" name="Imagem 8"/>
+            <wp:cNvGraphicFramePr>
+              <a:graphicFrameLocks xmlns:a="http://schemas.openxmlformats.org/drawingml/2006/main" noChangeAspect="1"/>
+            </wp:cNvGraphicFramePr>
+            <a:graphic xmlns:a="http://schemas.openxmlformats.org/drawingml/2006/main">
+              <a:graphicData uri="http://schemas.openxmlformats.org/drawingml/2006/picture">
+                <pic:pic xmlns:pic="http://schemas.openxmlformats.org/drawingml/2006/picture">
+                  <pic:nvPicPr>
+                    <pic:cNvPr id="8" name="classeCadastro1.png"/>
+                    <pic:cNvPicPr/>
+                  </pic:nvPicPr>
+                  <pic:blipFill>
+                    <a:blip r:embed="rId10">
+                      <a:extLst>
+                        <a:ext uri="{28A0092B-C50C-407E-A947-70E740481C1C}">
+                          <a14:useLocalDpi xmlns:a14="http://schemas.microsoft.com/office/drawing/2010/main" val="0"/>
+                        </a:ext>
+                      </a:extLst>
+                    </a:blip>
+                    <a:stretch>
+                      <a:fillRect/>
+                    </a:stretch>
+                  </pic:blipFill>
+                  <pic:spPr>
+                    <a:xfrm>
+                      <a:off x="0" y="0"/>
+                      <a:ext cx="5400040" cy="3070225"/>
+                    </a:xfrm>
+                    <a:prstGeom prst="rect">
+                      <a:avLst/>
+                    </a:prstGeom>
+                  </pic:spPr>
+                </pic:pic>
+              </a:graphicData>
+            </a:graphic>
+            <wp14:sizeRelH relativeFrom="page">
+              <wp14:pctWidth>0</wp14:pctWidth>
+            </wp14:sizeRelH>
+            <wp14:sizeRelV relativeFrom="page">
+              <wp14:pctHeight>0</wp14:pctHeight>
+            </wp14:sizeRelV>
+          </wp:anchor>
+        </w:drawing>
+      </w:r>
+    </w:p>
+    <w:p>
+      <w:r>
+        <w:lastRenderedPageBreak/>
+        <w:t>BANCO DE DADOS</w:t>
+      </w:r>
+    </w:p>
+    <w:p>
+      <w:r>
+        <w:t>Para criação do banco de dados</w:t>
+      </w:r>
+      <w:r>
+        <w:t xml:space="preserve"> fiz o modelamento inicial no </w:t>
+      </w:r>
+      <w:proofErr w:type="spellStart"/>
+      <w:r>
+        <w:t>BRModelo</w:t>
+      </w:r>
+      <w:proofErr w:type="spellEnd"/>
+      <w:r>
+        <w:t>, pensando em um modelamento flexível e de interação entre as entidades, como o programa de lançamento tem um projétil e meteoro que pode fornecer inúmeros dados  de forma sequencial em projeções diferentes conforme dados inseridos pelos usuários, foi pensado inicialmente em 3 entidades: usuário, projetil e meteoro, como o usuário insere os dados que dá o trajeto do projetil, uma nova entidade se desenvolveu, uma entidade associativa,  pois associa o usuário ao lançamento do projetil, ou mais precisamente o projétil, essa entidade foi dada o nome de “</w:t>
+      </w:r>
+      <w:proofErr w:type="spellStart"/>
+      <w:r>
+        <w:t>Lanca</w:t>
+      </w:r>
+      <w:proofErr w:type="spellEnd"/>
+      <w:r>
+        <w:t>”. Entre o projetil e o meteoro a única interação é a interceptação dentro de um raio de acerto ou interceptação, por este motivo desenvolve-se uma nova entidade a “Intercepta”, que associa projetil ao meteoro tornando-se associativa.</w:t>
+      </w:r>
+    </w:p>
+    <w:p>
+      <w:pPr>
+        <w:keepNext/>
+      </w:pPr>
+      <w:r>
+        <w:rPr>
+          <w:noProof/>
+        </w:rPr>
+        <w:drawing>
+          <wp:inline distT="0" distB="0" distL="0" distR="0" wp14:anchorId="2727DF29" wp14:editId="172ABA2B">
+            <wp:extent cx="5400040" cy="2918460"/>
+            <wp:effectExtent l="0" t="0" r="0" b="0"/>
+            <wp:docPr id="9" name="Imagem 9"/>
+            <wp:cNvGraphicFramePr>
+              <a:graphicFrameLocks xmlns:a="http://schemas.openxmlformats.org/drawingml/2006/main" noChangeAspect="1"/>
+            </wp:cNvGraphicFramePr>
+            <a:graphic xmlns:a="http://schemas.openxmlformats.org/drawingml/2006/main">
+              <a:graphicData uri="http://schemas.openxmlformats.org/drawingml/2006/picture">
+                <pic:pic xmlns:pic="http://schemas.openxmlformats.org/drawingml/2006/picture">
+                  <pic:nvPicPr>
+                    <pic:cNvPr id="9" name="Modelamento_Conceitual_lancamento_balistico.png"/>
+                    <pic:cNvPicPr/>
+                  </pic:nvPicPr>
+                  <pic:blipFill>
+                    <a:blip r:embed="rId11">
+                      <a:extLst>
+                        <a:ext uri="{28A0092B-C50C-407E-A947-70E740481C1C}">
+                          <a14:useLocalDpi xmlns:a14="http://schemas.microsoft.com/office/drawing/2010/main" val="0"/>
+                        </a:ext>
+                      </a:extLst>
+                    </a:blip>
+                    <a:stretch>
+                      <a:fillRect/>
+                    </a:stretch>
+                  </pic:blipFill>
+                  <pic:spPr>
+                    <a:xfrm>
+                      <a:off x="0" y="0"/>
+                      <a:ext cx="5400040" cy="2918460"/>
+                    </a:xfrm>
+                    <a:prstGeom prst="rect">
+                      <a:avLst/>
+                    </a:prstGeom>
+                  </pic:spPr>
+                </pic:pic>
+              </a:graphicData>
+            </a:graphic>
+          </wp:inline>
+        </w:drawing>
+      </w:r>
+    </w:p>
+    <w:p>
+      <w:pPr>
+        <w:pStyle w:val="Legenda"/>
+      </w:pPr>
+      <w:r>
+        <w:t xml:space="preserve">Figura </w:t>
+      </w:r>
+      <w:fldSimple w:instr=" SEQ Figura \* ARABIC ">
+        <w:r>
+          <w:rPr>
+            <w:noProof/>
+          </w:rPr>
+          <w:t>1</w:t>
+        </w:r>
+      </w:fldSimple>
+      <w:r>
+        <w:t xml:space="preserve">. Autor: Própria - Modelamento DER lançamento </w:t>
+      </w:r>
+      <w:proofErr w:type="spellStart"/>
+      <w:r>
+        <w:t>balistico</w:t>
+      </w:r>
+      <w:proofErr w:type="spellEnd"/>
+    </w:p>
+    <w:p>
+      <w:r>
+        <w:t>A partir do DER desenvolvi o MER:</w:t>
+      </w:r>
+    </w:p>
+    <w:p/>
+    <w:p/>
+    <w:p/>
+    <w:p/>
+    <w:p/>
+    <w:p/>
+    <w:p/>
+    <w:p/>
+    <w:p/>
+    <w:p>
+      <w:r>
+        <w:rPr>
+          <w:noProof/>
+        </w:rPr>
+        <w:lastRenderedPageBreak/>
+        <w:drawing>
+          <wp:anchor distT="0" distB="0" distL="114300" distR="114300" simplePos="0" relativeHeight="251667456" behindDoc="0" locked="0" layoutInCell="1" allowOverlap="1" wp14:anchorId="0459377F" wp14:editId="28769065">
+            <wp:simplePos x="0" y="0"/>
+            <wp:positionH relativeFrom="column">
+              <wp:posOffset>-3810</wp:posOffset>
+            </wp:positionH>
+            <wp:positionV relativeFrom="paragraph">
+              <wp:posOffset>0</wp:posOffset>
+            </wp:positionV>
+            <wp:extent cx="5400040" cy="5453380"/>
+            <wp:effectExtent l="0" t="0" r="0" b="0"/>
+            <wp:wrapSquare wrapText="bothSides"/>
+            <wp:docPr id="10" name="Imagem 10"/>
+            <wp:cNvGraphicFramePr>
+              <a:graphicFrameLocks xmlns:a="http://schemas.openxmlformats.org/drawingml/2006/main" noChangeAspect="1"/>
+            </wp:cNvGraphicFramePr>
+            <a:graphic xmlns:a="http://schemas.openxmlformats.org/drawingml/2006/main">
+              <a:graphicData uri="http://schemas.openxmlformats.org/drawingml/2006/picture">
+                <pic:pic xmlns:pic="http://schemas.openxmlformats.org/drawingml/2006/picture">
+                  <pic:nvPicPr>
+                    <pic:cNvPr id="10" name="MER.png"/>
+                    <pic:cNvPicPr/>
+                  </pic:nvPicPr>
+                  <pic:blipFill>
+                    <a:blip r:embed="rId12">
+                      <a:extLst>
+                        <a:ext uri="{28A0092B-C50C-407E-A947-70E740481C1C}">
+                          <a14:useLocalDpi xmlns:a14="http://schemas.microsoft.com/office/drawing/2010/main" val="0"/>
+                        </a:ext>
+                      </a:extLst>
+                    </a:blip>
+                    <a:stretch>
+                      <a:fillRect/>
+                    </a:stretch>
+                  </pic:blipFill>
+                  <pic:spPr>
+                    <a:xfrm>
+                      <a:off x="0" y="0"/>
+                      <a:ext cx="5400040" cy="5453380"/>
+                    </a:xfrm>
+                    <a:prstGeom prst="rect">
+                      <a:avLst/>
+                    </a:prstGeom>
+                  </pic:spPr>
+                </pic:pic>
+              </a:graphicData>
+            </a:graphic>
+            <wp14:sizeRelH relativeFrom="page">
+              <wp14:pctWidth>0</wp14:pctWidth>
+            </wp14:sizeRelH>
+            <wp14:sizeRelV relativeFrom="page">
+              <wp14:pctHeight>0</wp14:pctHeight>
+            </wp14:sizeRelV>
+          </wp:anchor>
+        </w:drawing>
+      </w:r>
+    </w:p>
+    <w:p>
+      <w:r>
+        <w:t>O banco de dados</w:t>
+      </w:r>
+      <w:r>
+        <w:t xml:space="preserve"> foi criado como o mesmo nome do programa “</w:t>
+      </w:r>
+      <w:proofErr w:type="spellStart"/>
+      <w:r>
+        <w:t>LancamentoBalistico</w:t>
+      </w:r>
+      <w:proofErr w:type="spellEnd"/>
+      <w:r>
+        <w:t xml:space="preserve">”, as tabelas foram criadas conforme o modelamento de entidades no MER. Para facilitar o acesso ao cadastro e solicitação de dados bem como a melhora no processamento dos dados foram criados </w:t>
+      </w:r>
+      <w:proofErr w:type="spellStart"/>
+      <w:r>
+        <w:t>Storages</w:t>
+      </w:r>
+      <w:proofErr w:type="spellEnd"/>
+      <w:r>
+        <w:t xml:space="preserve"> procedures e triggers que auxiliam este processo.</w:t>
+      </w:r>
+    </w:p>
+    <w:p>
+      <w:r>
+        <w:t xml:space="preserve">Conforme solicitado foram separados em 3 partes diferentes, um arquivo de script com a criação do banco de dados e das tabelas, de um script com a criação das </w:t>
+      </w:r>
+      <w:proofErr w:type="spellStart"/>
+      <w:r>
+        <w:t>storage</w:t>
+      </w:r>
+      <w:proofErr w:type="spellEnd"/>
+      <w:r>
+        <w:t xml:space="preserve"> procedure e ou com a criação do script das triggers.</w:t>
+      </w:r>
+    </w:p>
+    <w:p>
+      <w:r>
+        <w:t xml:space="preserve">O modelamento do banco de dados e o desenvolvimento do script foi desenvolvido com base nos ensinamentos </w:t>
+      </w:r>
+      <w:r>
+        <w:t>adquiridos em sala de aula e o livro “modelagem de dados” de José Osvaldo.</w:t>
+      </w:r>
+    </w:p>
+    <w:p/>
+    <w:p/>
+    <w:p>
+      <w:r>
+        <w:t>Referencias:</w:t>
+      </w:r>
       <w:bookmarkStart w:id="0" w:name="_GoBack"/>
       <w:bookmarkEnd w:id="0"/>
     </w:p>
     <w:p>
-      <w:proofErr w:type="spellStart"/>
       <w:r>
         <w:lastRenderedPageBreak/>
-        <w:t>View</w:t>
-      </w:r>
-      <w:proofErr w:type="spellEnd"/>
-      <w:r>
-        <w:t xml:space="preserve"> – Responsável pela parte </w:t>
+        <w:t xml:space="preserve">LOTAR, Alfredo. </w:t>
+      </w:r>
+      <w:r>
+        <w:t xml:space="preserve">programando com Asp.Net </w:t>
       </w:r>
       <w:proofErr w:type="gramStart"/>
       <w:r>
-        <w:t>visual  e</w:t>
+        <w:t>MVC  -</w:t>
       </w:r>
       <w:proofErr w:type="gramEnd"/>
       <w:r>
-        <w:t xml:space="preserve"> interatividade com o usuário, camada que conversa com o usuário solicitando e respondendo dados segundo a lógica de controle.</w:t>
-      </w:r>
-    </w:p>
-    <w:p>
-      <w:proofErr w:type="spellStart"/>
-      <w:r>
-        <w:t>Controller</w:t>
-      </w:r>
-      <w:proofErr w:type="spellEnd"/>
-      <w:r>
-        <w:t xml:space="preserve"> – Responsável pela parte lógica do software, é ela que trabalha processando os dados, fazendo o meio de campo entre a </w:t>
-      </w:r>
-      <w:proofErr w:type="spellStart"/>
-      <w:r>
-        <w:t>view</w:t>
-      </w:r>
-      <w:proofErr w:type="spellEnd"/>
-      <w:r>
-        <w:t xml:space="preserve"> e a </w:t>
-      </w:r>
-      <w:proofErr w:type="spellStart"/>
-      <w:r>
-        <w:t>model</w:t>
-      </w:r>
-      <w:proofErr w:type="spellEnd"/>
-      <w:r>
-        <w:t>.</w:t>
-      </w:r>
-    </w:p>
-    <w:p>
-      <w:proofErr w:type="spellStart"/>
-      <w:r>
-        <w:t>Model</w:t>
-      </w:r>
-      <w:proofErr w:type="spellEnd"/>
-      <w:r>
-        <w:t xml:space="preserve"> - </w:t>
-      </w:r>
-      <w:r>
-        <w:tab/>
-      </w:r>
-    </w:p>
-    <w:p/>
-    <w:p>
-      <w:r>
-        <w:t>BANCO DE DADOS</w:t>
-      </w:r>
-    </w:p>
-    <w:p>
-      <w:r>
-        <w:t>Para criação do banco de dados</w:t>
-      </w:r>
-    </w:p>
-    <w:p/>
-    <w:p/>
+        <w:t xml:space="preserve"> Aprenda a desenvolver aplicações web utilizando a arquitetura MVC</w:t>
+      </w:r>
+      <w:r>
+        <w:t xml:space="preserve">. 1° edição. São Paulo. </w:t>
+      </w:r>
+      <w:proofErr w:type="spellStart"/>
+      <w:r>
+        <w:t>Novatec</w:t>
+      </w:r>
+      <w:proofErr w:type="spellEnd"/>
+      <w:r>
+        <w:t xml:space="preserve"> Editora LTDA. 2011.</w:t>
+      </w:r>
+    </w:p>
+    <w:p>
+      <w:r>
+        <w:t>SORDI, José Osvaldo de. Modelagem de dados – estudos de casos abrangentes da concepção lógica a implementação. 1° edição. São Paulo. Editora Érica.2019</w:t>
+      </w:r>
+    </w:p>
     <w:sectPr>
       <w:pgSz w:w="11906" w:h="16838"/>
       <w:pgMar w:top="1417" w:right="1701" w:bottom="1417" w:left="1701" w:header="708" w:footer="708" w:gutter="0"/>

</xml_diff>